<commit_message>
Updated documentation and example file.
git-svn-id: http://Marc-PC/svn/Full@219 85f15e0e-5137-b144-a863-98bd542365a3
</commit_message>
<xml_diff>
--- a/trunk/dynamic-fire/trunk/deploy/docs/LANDIS-II Dynamic Fire System v2.0 User Guide.docx
+++ b/trunk/dynamic-fire/trunk/deploy/docs/LANDIS-II Dynamic Fire System v2.0 User Guide.docx
@@ -6307,13 +6307,13 @@
         <w:pStyle w:val="Heading2"/>
         <w:spacing w:after="120"/>
       </w:pPr>
-      <w:bookmarkStart w:id="3" w:name="_Toc136162612"/>
-      <w:bookmarkStart w:id="4" w:name="_Ref272935382"/>
-      <w:bookmarkStart w:id="5" w:name="_Toc282509587"/>
+      <w:bookmarkStart w:id="3" w:name="_Toc282509587"/>
+      <w:bookmarkStart w:id="4" w:name="_Toc136162612"/>
+      <w:bookmarkStart w:id="5" w:name="_Ref272935382"/>
       <w:r>
         <w:t>What’s New in Version 2.0</w:t>
       </w:r>
-      <w:bookmarkEnd w:id="5"/>
+      <w:bookmarkEnd w:id="3"/>
     </w:p>
     <w:p>
       <w:pPr>
@@ -6333,8 +6333,8 @@
       <w:r>
         <w:t>Fire Occurrence</w:t>
       </w:r>
-      <w:bookmarkEnd w:id="3"/>
       <w:bookmarkEnd w:id="4"/>
+      <w:bookmarkEnd w:id="5"/>
       <w:bookmarkEnd w:id="6"/>
     </w:p>
     <w:p>
@@ -7587,12 +7587,12 @@
         <w:pStyle w:val="Heading3"/>
         <w:spacing w:after="120"/>
       </w:pPr>
-      <w:bookmarkStart w:id="13" w:name="_Toc136162615"/>
-      <w:bookmarkStart w:id="14" w:name="_Toc282509591"/>
+      <w:bookmarkStart w:id="13" w:name="_Toc282509591"/>
+      <w:bookmarkStart w:id="14" w:name="_Toc136162615"/>
       <w:r>
         <w:t>Season</w:t>
       </w:r>
-      <w:bookmarkEnd w:id="14"/>
+      <w:bookmarkEnd w:id="13"/>
     </w:p>
     <w:p>
       <w:pPr>
@@ -7807,7 +7807,7 @@
       <w:r>
         <w:t>Weather Effects: Initial Spread Index</w:t>
       </w:r>
-      <w:bookmarkEnd w:id="13"/>
+      <w:bookmarkEnd w:id="14"/>
       <w:bookmarkEnd w:id="17"/>
       <w:bookmarkEnd w:id="18"/>
     </w:p>
@@ -7862,7 +7862,7 @@
           <v:shape id="_x0000_i1025" type="#_x0000_t75" style="width:132pt;height:15.75pt" o:ole="">
             <v:imagedata r:id="rId9" o:title=""/>
           </v:shape>
-          <o:OLEObject Type="Embed" ProgID="Equation.3" ShapeID="_x0000_i1025" DrawAspect="Content" ObjectID="_1356251575" r:id="rId10"/>
+          <o:OLEObject Type="Embed" ProgID="Equation.3" ShapeID="_x0000_i1025" DrawAspect="Content" ObjectID="_1362404228" r:id="rId10"/>
         </w:object>
       </w:r>
       <w:r>
@@ -7898,7 +7898,7 @@
           <v:shape id="_x0000_i1026" type="#_x0000_t75" style="width:30pt;height:15.75pt" o:ole="">
             <v:imagedata r:id="rId11" o:title=""/>
           </v:shape>
-          <o:OLEObject Type="Embed" ProgID="Equation.3" ShapeID="_x0000_i1026" DrawAspect="Content" ObjectID="_1356251576" r:id="rId12"/>
+          <o:OLEObject Type="Embed" ProgID="Equation.3" ShapeID="_x0000_i1026" DrawAspect="Content" ObjectID="_1362404229" r:id="rId12"/>
         </w:object>
       </w:r>
       <w:r>
@@ -7921,7 +7921,7 @@
           <v:shape id="_x0000_i1027" type="#_x0000_t75" style="width:204pt;height:38.25pt" o:ole="">
             <v:imagedata r:id="rId13" o:title=""/>
           </v:shape>
-          <o:OLEObject Type="Embed" ProgID="Equation.3" ShapeID="_x0000_i1027" DrawAspect="Content" ObjectID="_1356251577" r:id="rId14"/>
+          <o:OLEObject Type="Embed" ProgID="Equation.3" ShapeID="_x0000_i1027" DrawAspect="Content" ObjectID="_1362404230" r:id="rId14"/>
         </w:object>
       </w:r>
       <w:r>
@@ -7951,7 +7951,7 @@
           <v:shape id="_x0000_i1028" type="#_x0000_t75" style="width:132pt;height:30.75pt" o:ole="">
             <v:imagedata r:id="rId15" o:title=""/>
           </v:shape>
-          <o:OLEObject Type="Embed" ProgID="Equation.3" ShapeID="_x0000_i1028" DrawAspect="Content" ObjectID="_1356251578" r:id="rId16"/>
+          <o:OLEObject Type="Embed" ProgID="Equation.3" ShapeID="_x0000_i1028" DrawAspect="Content" ObjectID="_1362404231" r:id="rId16"/>
         </w:object>
       </w:r>
       <w:r>
@@ -7987,7 +7987,7 @@
           <v:shape id="_x0000_i1029" type="#_x0000_t75" style="width:30.75pt;height:15.75pt" o:ole="">
             <v:imagedata r:id="rId17" o:title=""/>
           </v:shape>
-          <o:OLEObject Type="Embed" ProgID="Equation.3" ShapeID="_x0000_i1029" DrawAspect="Content" ObjectID="_1356251579" r:id="rId18"/>
+          <o:OLEObject Type="Embed" ProgID="Equation.3" ShapeID="_x0000_i1029" DrawAspect="Content" ObjectID="_1362404232" r:id="rId18"/>
         </w:object>
       </w:r>
       <w:r>
@@ -8011,7 +8011,7 @@
           <v:shape id="_x0000_i1030" type="#_x0000_t75" style="width:93.75pt;height:18pt" o:ole="">
             <v:imagedata r:id="rId19" o:title=""/>
           </v:shape>
-          <o:OLEObject Type="Embed" ProgID="Equation.3" ShapeID="_x0000_i1030" DrawAspect="Content" ObjectID="_1356251580" r:id="rId20"/>
+          <o:OLEObject Type="Embed" ProgID="Equation.3" ShapeID="_x0000_i1030" DrawAspect="Content" ObjectID="_1362404233" r:id="rId20"/>
         </w:object>
       </w:r>
       <w:r>
@@ -8062,7 +8062,7 @@
           <v:shape id="_x0000_i1031" type="#_x0000_t75" style="width:150.75pt;height:18pt" o:ole="">
             <v:imagedata r:id="rId21" o:title=""/>
           </v:shape>
-          <o:OLEObject Type="Embed" ProgID="Equation.3" ShapeID="_x0000_i1031" DrawAspect="Content" ObjectID="_1356251581" r:id="rId22"/>
+          <o:OLEObject Type="Embed" ProgID="Equation.3" ShapeID="_x0000_i1031" DrawAspect="Content" ObjectID="_1362404234" r:id="rId22"/>
         </w:object>
       </w:r>
       <w:r>
@@ -8241,7 +8241,7 @@
           <v:shape id="_x0000_i1032" type="#_x0000_t75" style="width:110.25pt;height:21pt" o:ole="">
             <v:imagedata r:id="rId23" o:title=""/>
           </v:shape>
-          <o:OLEObject Type="Embed" ProgID="Equation.3" ShapeID="_x0000_i1032" DrawAspect="Content" ObjectID="_1356251582" r:id="rId24"/>
+          <o:OLEObject Type="Embed" ProgID="Equation.3" ShapeID="_x0000_i1032" DrawAspect="Content" ObjectID="_1362404235" r:id="rId24"/>
         </w:object>
       </w:r>
       <w:r>
@@ -8367,7 +8367,7 @@
           <v:shape id="_x0000_i1033" type="#_x0000_t75" style="width:210pt;height:33.75pt" o:ole="">
             <v:imagedata r:id="rId25" o:title=""/>
           </v:shape>
-          <o:OLEObject Type="Embed" ProgID="Equation.3" ShapeID="_x0000_i1033" DrawAspect="Content" ObjectID="_1356251583" r:id="rId26"/>
+          <o:OLEObject Type="Embed" ProgID="Equation.3" ShapeID="_x0000_i1033" DrawAspect="Content" ObjectID="_1362404236" r:id="rId26"/>
         </w:object>
       </w:r>
       <w:r>
@@ -8423,7 +8423,7 @@
           <v:shape id="_x0000_i1034" type="#_x0000_t75" style="width:234.75pt;height:33.75pt" o:ole="">
             <v:imagedata r:id="rId27" o:title=""/>
           </v:shape>
-          <o:OLEObject Type="Embed" ProgID="Equation.3" ShapeID="_x0000_i1034" DrawAspect="Content" ObjectID="_1356251584" r:id="rId28"/>
+          <o:OLEObject Type="Embed" ProgID="Equation.3" ShapeID="_x0000_i1034" DrawAspect="Content" ObjectID="_1362404237" r:id="rId28"/>
         </w:object>
       </w:r>
       <w:r>
@@ -8457,7 +8457,7 @@
           <v:shape id="_x0000_i1035" type="#_x0000_t75" style="width:78.75pt;height:27pt" o:ole="">
             <v:imagedata r:id="rId29" o:title=""/>
           </v:shape>
-          <o:OLEObject Type="Embed" ProgID="Equation.3" ShapeID="_x0000_i1035" DrawAspect="Content" ObjectID="_1356251585" r:id="rId30"/>
+          <o:OLEObject Type="Embed" ProgID="Equation.3" ShapeID="_x0000_i1035" DrawAspect="Content" ObjectID="_1362404238" r:id="rId30"/>
         </w:object>
       </w:r>
       <w:r>
@@ -8494,7 +8494,7 @@
           <v:shape id="_x0000_i1036" type="#_x0000_t75" style="width:87.75pt;height:27pt" o:ole="">
             <v:imagedata r:id="rId31" o:title=""/>
           </v:shape>
-          <o:OLEObject Type="Embed" ProgID="Equation.3" ShapeID="_x0000_i1036" DrawAspect="Content" ObjectID="_1356251586" r:id="rId32"/>
+          <o:OLEObject Type="Embed" ProgID="Equation.3" ShapeID="_x0000_i1036" DrawAspect="Content" ObjectID="_1362404239" r:id="rId32"/>
         </w:object>
       </w:r>
       <w:r>
@@ -8531,7 +8531,7 @@
           <v:shape id="_x0000_i1037" type="#_x0000_t75" style="width:132pt;height:14.25pt" o:ole="">
             <v:imagedata r:id="rId33" o:title=""/>
           </v:shape>
-          <o:OLEObject Type="Embed" ProgID="Equation.3" ShapeID="_x0000_i1037" DrawAspect="Content" ObjectID="_1356251587" r:id="rId34"/>
+          <o:OLEObject Type="Embed" ProgID="Equation.3" ShapeID="_x0000_i1037" DrawAspect="Content" ObjectID="_1362404240" r:id="rId34"/>
         </w:object>
       </w:r>
       <w:r>
@@ -8588,7 +8588,7 @@
           <v:shape id="_x0000_i1038" type="#_x0000_t75" style="width:78.75pt;height:27pt" o:ole="">
             <v:imagedata r:id="rId29" o:title=""/>
           </v:shape>
-          <o:OLEObject Type="Embed" ProgID="Equation.3" ShapeID="_x0000_i1038" DrawAspect="Content" ObjectID="_1356251588" r:id="rId35"/>
+          <o:OLEObject Type="Embed" ProgID="Equation.3" ShapeID="_x0000_i1038" DrawAspect="Content" ObjectID="_1362404241" r:id="rId35"/>
         </w:object>
       </w:r>
       <w:r>
@@ -8625,7 +8625,7 @@
           <v:shape id="_x0000_i1039" type="#_x0000_t75" style="width:54.75pt;height:14.25pt" o:ole="">
             <v:imagedata r:id="rId36" o:title=""/>
           </v:shape>
-          <o:OLEObject Type="Embed" ProgID="Equation.3" ShapeID="_x0000_i1039" DrawAspect="Content" ObjectID="_1356251589" r:id="rId37"/>
+          <o:OLEObject Type="Embed" ProgID="Equation.3" ShapeID="_x0000_i1039" DrawAspect="Content" ObjectID="_1362404242" r:id="rId37"/>
         </w:object>
       </w:r>
       <w:r>
@@ -8665,7 +8665,7 @@
           <v:shape id="_x0000_i1040" type="#_x0000_t75" style="width:110.25pt;height:15.75pt" o:ole="">
             <v:imagedata r:id="rId38" o:title=""/>
           </v:shape>
-          <o:OLEObject Type="Embed" ProgID="Equation.3" ShapeID="_x0000_i1040" DrawAspect="Content" ObjectID="_1356251590" r:id="rId39"/>
+          <o:OLEObject Type="Embed" ProgID="Equation.3" ShapeID="_x0000_i1040" DrawAspect="Content" ObjectID="_1362404243" r:id="rId39"/>
         </w:object>
       </w:r>
       <w:r>
@@ -8710,7 +8710,7 @@
           <v:shape id="_x0000_i1041" type="#_x0000_t75" style="width:96.75pt;height:14.25pt" o:ole="">
             <v:imagedata r:id="rId40" o:title=""/>
           </v:shape>
-          <o:OLEObject Type="Embed" ProgID="Equation.3" ShapeID="_x0000_i1041" DrawAspect="Content" ObjectID="_1356251591" r:id="rId41"/>
+          <o:OLEObject Type="Embed" ProgID="Equation.3" ShapeID="_x0000_i1041" DrawAspect="Content" ObjectID="_1362404244" r:id="rId41"/>
         </w:object>
       </w:r>
       <w:r>
@@ -8769,7 +8769,7 @@
           <v:shape id="_x0000_i1042" type="#_x0000_t75" style="width:134.25pt;height:21pt" o:ole="">
             <v:imagedata r:id="rId42" o:title=""/>
           </v:shape>
-          <o:OLEObject Type="Embed" ProgID="Equation.3" ShapeID="_x0000_i1042" DrawAspect="Content" ObjectID="_1356251592" r:id="rId43"/>
+          <o:OLEObject Type="Embed" ProgID="Equation.3" ShapeID="_x0000_i1042" DrawAspect="Content" ObjectID="_1362404245" r:id="rId43"/>
         </w:object>
       </w:r>
       <w:r>
@@ -8945,7 +8945,7 @@
           <v:shape id="_x0000_i1043" type="#_x0000_t75" style="width:117pt;height:30pt" o:ole="">
             <v:imagedata r:id="rId44" o:title=""/>
           </v:shape>
-          <o:OLEObject Type="Embed" ProgID="Equation.3" ShapeID="_x0000_i1043" DrawAspect="Content" ObjectID="_1356251593" r:id="rId45"/>
+          <o:OLEObject Type="Embed" ProgID="Equation.3" ShapeID="_x0000_i1043" DrawAspect="Content" ObjectID="_1362404246" r:id="rId45"/>
         </w:object>
       </w:r>
       <w:r>
@@ -9063,7 +9063,7 @@
           <v:shape id="_x0000_i1044" type="#_x0000_t75" style="width:84.75pt;height:14.25pt" o:ole="">
             <v:imagedata r:id="rId46" o:title=""/>
           </v:shape>
-          <o:OLEObject Type="Embed" ProgID="Equation.3" ShapeID="_x0000_i1044" DrawAspect="Content" ObjectID="_1356251594" r:id="rId47"/>
+          <o:OLEObject Type="Embed" ProgID="Equation.3" ShapeID="_x0000_i1044" DrawAspect="Content" ObjectID="_1362404247" r:id="rId47"/>
         </w:object>
       </w:r>
       <w:r>
@@ -9119,7 +9119,7 @@
           <v:shape id="_x0000_i1045" type="#_x0000_t75" style="width:81.75pt;height:14.25pt" o:ole="">
             <v:imagedata r:id="rId48" o:title=""/>
           </v:shape>
-          <o:OLEObject Type="Embed" ProgID="Equation.3" ShapeID="_x0000_i1045" DrawAspect="Content" ObjectID="_1356251595" r:id="rId49"/>
+          <o:OLEObject Type="Embed" ProgID="Equation.3" ShapeID="_x0000_i1045" DrawAspect="Content" ObjectID="_1362404248" r:id="rId49"/>
         </w:object>
       </w:r>
       <w:r>
@@ -9169,7 +9169,7 @@
           <v:shape id="_x0000_i1046" type="#_x0000_t75" style="width:176.25pt;height:35.25pt" o:ole="">
             <v:imagedata r:id="rId50" o:title=""/>
           </v:shape>
-          <o:OLEObject Type="Embed" ProgID="Equation.3" ShapeID="_x0000_i1046" DrawAspect="Content" ObjectID="_1356251596" r:id="rId51"/>
+          <o:OLEObject Type="Embed" ProgID="Equation.3" ShapeID="_x0000_i1046" DrawAspect="Content" ObjectID="_1362404249" r:id="rId51"/>
         </w:object>
       </w:r>
       <w:r>
@@ -9202,7 +9202,7 @@
           <v:shape id="_x0000_i1047" type="#_x0000_t75" style="width:200.25pt;height:39.75pt" o:ole="">
             <v:imagedata r:id="rId52" o:title=""/>
           </v:shape>
-          <o:OLEObject Type="Embed" ProgID="Equation.3" ShapeID="_x0000_i1047" DrawAspect="Content" ObjectID="_1356251597" r:id="rId53"/>
+          <o:OLEObject Type="Embed" ProgID="Equation.3" ShapeID="_x0000_i1047" DrawAspect="Content" ObjectID="_1362404250" r:id="rId53"/>
         </w:object>
       </w:r>
       <w:r>
@@ -9278,7 +9278,7 @@
           <v:shape id="_x0000_i1048" type="#_x0000_t75" style="width:167.25pt;height:17.25pt" o:ole="">
             <v:imagedata r:id="rId54" o:title=""/>
           </v:shape>
-          <o:OLEObject Type="Embed" ProgID="Equation.3" ShapeID="_x0000_i1048" DrawAspect="Content" ObjectID="_1356251598" r:id="rId55"/>
+          <o:OLEObject Type="Embed" ProgID="Equation.3" ShapeID="_x0000_i1048" DrawAspect="Content" ObjectID="_1362404251" r:id="rId55"/>
         </w:object>
       </w:r>
       <w:r>
@@ -9382,7 +9382,7 @@
           <v:shape id="_x0000_i1049" type="#_x0000_t75" style="width:87.75pt;height:35.25pt" o:ole="">
             <v:imagedata r:id="rId56" o:title=""/>
           </v:shape>
-          <o:OLEObject Type="Embed" ProgID="Equation.3" ShapeID="_x0000_i1049" DrawAspect="Content" ObjectID="_1356251599" r:id="rId57"/>
+          <o:OLEObject Type="Embed" ProgID="Equation.3" ShapeID="_x0000_i1049" DrawAspect="Content" ObjectID="_1362404252" r:id="rId57"/>
         </w:object>
       </w:r>
     </w:p>
@@ -9409,7 +9409,7 @@
           <v:shape id="_x0000_i1050" type="#_x0000_t75" style="width:90pt;height:35.25pt" o:ole="">
             <v:imagedata r:id="rId58" o:title=""/>
           </v:shape>
-          <o:OLEObject Type="Embed" ProgID="Equation.3" ShapeID="_x0000_i1050" DrawAspect="Content" ObjectID="_1356251600" r:id="rId59"/>
+          <o:OLEObject Type="Embed" ProgID="Equation.3" ShapeID="_x0000_i1050" DrawAspect="Content" ObjectID="_1362404253" r:id="rId59"/>
         </w:object>
       </w:r>
     </w:p>
@@ -9445,7 +9445,7 @@
           <v:shape id="_x0000_i1051" type="#_x0000_t75" style="width:110.25pt;height:18pt" o:ole="">
             <v:imagedata r:id="rId60" o:title=""/>
           </v:shape>
-          <o:OLEObject Type="Embed" ProgID="Equation.3" ShapeID="_x0000_i1051" DrawAspect="Content" ObjectID="_1356251601" r:id="rId61"/>
+          <o:OLEObject Type="Embed" ProgID="Equation.3" ShapeID="_x0000_i1051" DrawAspect="Content" ObjectID="_1362404254" r:id="rId61"/>
         </w:object>
       </w:r>
     </w:p>
@@ -9616,10 +9616,10 @@
           <w:position w:val="-28"/>
         </w:rPr>
         <w:object w:dxaOrig="1920" w:dyaOrig="680">
-          <v:shape id="_x0000_i1053" type="#_x0000_t75" style="width:96pt;height:33.75pt" o:ole="">
+          <v:shape id="_x0000_i1052" type="#_x0000_t75" style="width:96pt;height:33.75pt" o:ole="">
             <v:imagedata r:id="rId63" o:title=""/>
           </v:shape>
-          <o:OLEObject Type="Embed" ProgID="Equation.3" ShapeID="_x0000_i1053" DrawAspect="Content" ObjectID="_1356251602" r:id="rId64"/>
+          <o:OLEObject Type="Embed" ProgID="Equation.3" ShapeID="_x0000_i1052" DrawAspect="Content" ObjectID="_1362404255" r:id="rId64"/>
         </w:object>
       </w:r>
       <w:r>
@@ -9738,10 +9738,10 @@
           <w:position w:val="-10"/>
         </w:rPr>
         <w:object w:dxaOrig="3500" w:dyaOrig="420">
-          <v:shape id="_x0000_i1054" type="#_x0000_t75" style="width:174.75pt;height:21pt" o:ole="">
+          <v:shape id="_x0000_i1053" type="#_x0000_t75" style="width:174.75pt;height:21pt" o:ole="">
             <v:imagedata r:id="rId65" o:title=""/>
           </v:shape>
-          <o:OLEObject Type="Embed" ProgID="Equation.3" ShapeID="_x0000_i1054" DrawAspect="Content" ObjectID="_1356251603" r:id="rId66"/>
+          <o:OLEObject Type="Embed" ProgID="Equation.3" ShapeID="_x0000_i1053" DrawAspect="Content" ObjectID="_1362404256" r:id="rId66"/>
         </w:object>
       </w:r>
       <w:r>
@@ -9793,10 +9793,10 @@
           <w:position w:val="-6"/>
         </w:rPr>
         <w:object w:dxaOrig="1920" w:dyaOrig="320">
-          <v:shape id="_x0000_i1055" type="#_x0000_t75" style="width:96pt;height:15.75pt" o:ole="">
+          <v:shape id="_x0000_i1054" type="#_x0000_t75" style="width:96pt;height:15.75pt" o:ole="">
             <v:imagedata r:id="rId67" o:title=""/>
           </v:shape>
-          <o:OLEObject Type="Embed" ProgID="Equation.3" ShapeID="_x0000_i1055" DrawAspect="Content" ObjectID="_1356251604" r:id="rId68"/>
+          <o:OLEObject Type="Embed" ProgID="Equation.3" ShapeID="_x0000_i1054" DrawAspect="Content" ObjectID="_1362404257" r:id="rId68"/>
         </w:object>
       </w:r>
       <w:r>
@@ -9842,10 +9842,10 @@
           <w:position w:val="-6"/>
         </w:rPr>
         <w:object w:dxaOrig="900" w:dyaOrig="279">
-          <v:shape id="_x0000_i1056" type="#_x0000_t75" style="width:45pt;height:14.25pt" o:ole="">
+          <v:shape id="_x0000_i1055" type="#_x0000_t75" style="width:45pt;height:14.25pt" o:ole="">
             <v:imagedata r:id="rId69" o:title=""/>
           </v:shape>
-          <o:OLEObject Type="Embed" ProgID="Equation.3" ShapeID="_x0000_i1056" DrawAspect="Content" ObjectID="_1356251605" r:id="rId70"/>
+          <o:OLEObject Type="Embed" ProgID="Equation.3" ShapeID="_x0000_i1055" DrawAspect="Content" ObjectID="_1362404258" r:id="rId70"/>
         </w:object>
       </w:r>
       <w:r>
@@ -9906,10 +9906,10 @@
           <w:position w:val="-30"/>
         </w:rPr>
         <w:object w:dxaOrig="1600" w:dyaOrig="800">
-          <v:shape id="_x0000_i1057" type="#_x0000_t75" style="width:80.25pt;height:39.75pt" o:ole="">
+          <v:shape id="_x0000_i1056" type="#_x0000_t75" style="width:80.25pt;height:39.75pt" o:ole="">
             <v:imagedata r:id="rId71" o:title=""/>
           </v:shape>
-          <o:OLEObject Type="Embed" ProgID="Equation.3" ShapeID="_x0000_i1057" DrawAspect="Content" ObjectID="_1356251606" r:id="rId72"/>
+          <o:OLEObject Type="Embed" ProgID="Equation.3" ShapeID="_x0000_i1056" DrawAspect="Content" ObjectID="_1362404259" r:id="rId72"/>
         </w:object>
       </w:r>
     </w:p>
@@ -9936,10 +9936,10 @@
           <w:position w:val="-10"/>
         </w:rPr>
         <w:object w:dxaOrig="2860" w:dyaOrig="320">
-          <v:shape id="_x0000_i1058" type="#_x0000_t75" style="width:143.25pt;height:15.75pt" o:ole="">
+          <v:shape id="_x0000_i1057" type="#_x0000_t75" style="width:143.25pt;height:15.75pt" o:ole="">
             <v:imagedata r:id="rId73" o:title=""/>
           </v:shape>
-          <o:OLEObject Type="Embed" ProgID="Equation.3" ShapeID="_x0000_i1058" DrawAspect="Content" ObjectID="_1356251607" r:id="rId74"/>
+          <o:OLEObject Type="Embed" ProgID="Equation.3" ShapeID="_x0000_i1057" DrawAspect="Content" ObjectID="_1362404260" r:id="rId74"/>
         </w:object>
       </w:r>
     </w:p>
@@ -9978,10 +9978,10 @@
           <w:position w:val="-24"/>
         </w:rPr>
         <w:object w:dxaOrig="1060" w:dyaOrig="620">
-          <v:shape id="_x0000_i1059" type="#_x0000_t75" style="width:53.25pt;height:30.75pt" o:ole="">
+          <v:shape id="_x0000_i1058" type="#_x0000_t75" style="width:53.25pt;height:30.75pt" o:ole="">
             <v:imagedata r:id="rId75" o:title=""/>
           </v:shape>
-          <o:OLEObject Type="Embed" ProgID="Equation.3" ShapeID="_x0000_i1059" DrawAspect="Content" ObjectID="_1356251608" r:id="rId76"/>
+          <o:OLEObject Type="Embed" ProgID="Equation.3" ShapeID="_x0000_i1058" DrawAspect="Content" ObjectID="_1362404261" r:id="rId76"/>
         </w:object>
       </w:r>
     </w:p>
@@ -9996,10 +9996,10 @@
           <w:position w:val="-6"/>
         </w:rPr>
         <w:object w:dxaOrig="960" w:dyaOrig="279">
-          <v:shape id="_x0000_i1060" type="#_x0000_t75" style="width:48pt;height:14.25pt" o:ole="">
+          <v:shape id="_x0000_i1059" type="#_x0000_t75" style="width:48pt;height:14.25pt" o:ole="">
             <v:imagedata r:id="rId77" o:title=""/>
           </v:shape>
-          <o:OLEObject Type="Embed" ProgID="Equation.3" ShapeID="_x0000_i1060" DrawAspect="Content" ObjectID="_1356251609" r:id="rId78"/>
+          <o:OLEObject Type="Embed" ProgID="Equation.3" ShapeID="_x0000_i1059" DrawAspect="Content" ObjectID="_1362404262" r:id="rId78"/>
         </w:object>
       </w:r>
     </w:p>
@@ -10042,10 +10042,10 @@
           <w:position w:val="-32"/>
         </w:rPr>
         <w:object w:dxaOrig="1340" w:dyaOrig="700">
-          <v:shape id="_x0000_i1061" type="#_x0000_t75" style="width:66.75pt;height:35.25pt" o:ole="">
+          <v:shape id="_x0000_i1060" type="#_x0000_t75" style="width:66.75pt;height:35.25pt" o:ole="">
             <v:imagedata r:id="rId79" o:title=""/>
           </v:shape>
-          <o:OLEObject Type="Embed" ProgID="Equation.3" ShapeID="_x0000_i1061" DrawAspect="Content" ObjectID="_1356251610" r:id="rId80"/>
+          <o:OLEObject Type="Embed" ProgID="Equation.3" ShapeID="_x0000_i1060" DrawAspect="Content" ObjectID="_1362404263" r:id="rId80"/>
         </w:object>
       </w:r>
     </w:p>
@@ -10100,10 +10100,10 @@
           <w:position w:val="-24"/>
         </w:rPr>
         <w:object w:dxaOrig="1579" w:dyaOrig="620">
-          <v:shape id="_x0000_i1062" type="#_x0000_t75" style="width:78.75pt;height:30.75pt" o:ole="">
+          <v:shape id="_x0000_i1061" type="#_x0000_t75" style="width:78.75pt;height:30.75pt" o:ole="">
             <v:imagedata r:id="rId81" o:title=""/>
           </v:shape>
-          <o:OLEObject Type="Embed" ProgID="Equation.3" ShapeID="_x0000_i1062" DrawAspect="Content" ObjectID="_1356251611" r:id="rId82"/>
+          <o:OLEObject Type="Embed" ProgID="Equation.3" ShapeID="_x0000_i1061" DrawAspect="Content" ObjectID="_1362404264" r:id="rId82"/>
         </w:object>
       </w:r>
     </w:p>
@@ -10144,16 +10144,16 @@
         <w:pStyle w:val="Heading3"/>
         <w:spacing w:after="120"/>
       </w:pPr>
-      <w:bookmarkStart w:id="31" w:name="_Toc136162623"/>
-      <w:bookmarkStart w:id="32" w:name="_Toc282509600"/>
+      <w:bookmarkStart w:id="31" w:name="_Toc282509600"/>
+      <w:bookmarkStart w:id="32" w:name="_Toc136162623"/>
       <w:r>
         <w:t>Fire Burned Area:  Complex Time Cost Surface</w:t>
       </w:r>
+      <w:bookmarkEnd w:id="31"/>
+      <w:r>
+        <w:t xml:space="preserve"> </w:t>
+      </w:r>
       <w:bookmarkEnd w:id="32"/>
-      <w:r>
-        <w:t xml:space="preserve"> </w:t>
-      </w:r>
-      <w:bookmarkEnd w:id="31"/>
     </w:p>
     <w:p>
       <w:pPr>
@@ -10244,12 +10244,12 @@
         <w:pStyle w:val="Heading2"/>
         <w:spacing w:after="120"/>
       </w:pPr>
-      <w:bookmarkStart w:id="33" w:name="_Toc136162624"/>
-      <w:bookmarkStart w:id="34" w:name="_Toc282509601"/>
+      <w:bookmarkStart w:id="33" w:name="_Toc282509601"/>
+      <w:bookmarkStart w:id="34" w:name="_Toc136162624"/>
       <w:r>
         <w:t>Non-Forest Fuel Types</w:t>
       </w:r>
-      <w:bookmarkEnd w:id="34"/>
+      <w:bookmarkEnd w:id="33"/>
     </w:p>
     <w:p>
       <w:pPr>
@@ -10342,7 +10342,7 @@
       <w:r>
         <w:t>)</w:t>
       </w:r>
-      <w:bookmarkEnd w:id="33"/>
+      <w:bookmarkEnd w:id="34"/>
       <w:bookmarkEnd w:id="35"/>
     </w:p>
     <w:p>
@@ -10373,10 +10373,10 @@
           <w:position w:val="-6"/>
         </w:rPr>
         <w:object w:dxaOrig="1640" w:dyaOrig="580">
-          <v:shape id="_x0000_i1063" type="#_x0000_t75" style="width:81.75pt;height:29.25pt" o:ole="">
+          <v:shape id="_x0000_i1062" type="#_x0000_t75" style="width:81.75pt;height:29.25pt" o:ole="">
             <v:imagedata r:id="rId83" o:title=""/>
           </v:shape>
-          <o:OLEObject Type="Embed" ProgID="Equation.3" ShapeID="_x0000_i1063" DrawAspect="Content" ObjectID="_1356251612" r:id="rId84"/>
+          <o:OLEObject Type="Embed" ProgID="Equation.3" ShapeID="_x0000_i1062" DrawAspect="Content" ObjectID="_1362404265" r:id="rId84"/>
         </w:object>
       </w:r>
       <w:r>
@@ -10427,10 +10427,10 @@
           <w:position w:val="-6"/>
         </w:rPr>
         <w:object w:dxaOrig="1680" w:dyaOrig="279">
-          <v:shape id="_x0000_i1064" type="#_x0000_t75" style="width:84pt;height:14.25pt" o:ole="">
+          <v:shape id="_x0000_i1063" type="#_x0000_t75" style="width:84pt;height:14.25pt" o:ole="">
             <v:imagedata r:id="rId85" o:title=""/>
           </v:shape>
-          <o:OLEObject Type="Embed" ProgID="Equation.3" ShapeID="_x0000_i1064" DrawAspect="Content" ObjectID="_1356251613" r:id="rId86"/>
+          <o:OLEObject Type="Embed" ProgID="Equation.3" ShapeID="_x0000_i1063" DrawAspect="Content" ObjectID="_1362404266" r:id="rId86"/>
         </w:object>
       </w:r>
       <w:r>
@@ -10478,10 +10478,10 @@
           <w:position w:val="-24"/>
         </w:rPr>
         <w:object w:dxaOrig="2260" w:dyaOrig="1300">
-          <v:shape id="_x0000_i1065" type="#_x0000_t75" style="width:113.25pt;height:65.25pt" o:ole="">
+          <v:shape id="_x0000_i1064" type="#_x0000_t75" style="width:113.25pt;height:65.25pt" o:ole="">
             <v:imagedata r:id="rId87" o:title=""/>
           </v:shape>
-          <o:OLEObject Type="Embed" ProgID="Equation.3" ShapeID="_x0000_i1065" DrawAspect="Content" ObjectID="_1356251614" r:id="rId88"/>
+          <o:OLEObject Type="Embed" ProgID="Equation.3" ShapeID="_x0000_i1064" DrawAspect="Content" ObjectID="_1362404267" r:id="rId88"/>
         </w:object>
       </w:r>
       <w:r>
@@ -10538,10 +10538,10 @@
           <w:position w:val="-24"/>
         </w:rPr>
         <w:object w:dxaOrig="2799" w:dyaOrig="1280">
-          <v:shape id="_x0000_i1066" type="#_x0000_t75" style="width:140.25pt;height:63.75pt" o:ole="">
+          <v:shape id="_x0000_i1065" type="#_x0000_t75" style="width:140.25pt;height:63.75pt" o:ole="">
             <v:imagedata r:id="rId89" o:title=""/>
           </v:shape>
-          <o:OLEObject Type="Embed" ProgID="Equation.3" ShapeID="_x0000_i1066" DrawAspect="Content" ObjectID="_1356251615" r:id="rId90"/>
+          <o:OLEObject Type="Embed" ProgID="Equation.3" ShapeID="_x0000_i1065" DrawAspect="Content" ObjectID="_1362404268" r:id="rId90"/>
         </w:object>
       </w:r>
       <w:r>
@@ -10586,10 +10586,10 @@
           <w:position w:val="-24"/>
         </w:rPr>
         <w:object w:dxaOrig="2820" w:dyaOrig="1300">
-          <v:shape id="_x0000_i1067" type="#_x0000_t75" style="width:141pt;height:65.25pt" o:ole="">
+          <v:shape id="_x0000_i1066" type="#_x0000_t75" style="width:141pt;height:65.25pt" o:ole="">
             <v:imagedata r:id="rId91" o:title=""/>
           </v:shape>
-          <o:OLEObject Type="Embed" ProgID="Equation.3" ShapeID="_x0000_i1067" DrawAspect="Content" ObjectID="_1356251616" r:id="rId92"/>
+          <o:OLEObject Type="Embed" ProgID="Equation.3" ShapeID="_x0000_i1066" DrawAspect="Content" ObjectID="_1362404269" r:id="rId92"/>
         </w:object>
       </w:r>
       <w:r>
@@ -10653,10 +10653,10 @@
           <w:position w:val="-24"/>
         </w:rPr>
         <w:object w:dxaOrig="2500" w:dyaOrig="1020">
-          <v:shape id="_x0000_i1068" type="#_x0000_t75" style="width:125.25pt;height:51pt" o:ole="">
+          <v:shape id="_x0000_i1067" type="#_x0000_t75" style="width:125.25pt;height:51pt" o:ole="">
             <v:imagedata r:id="rId93" o:title=""/>
           </v:shape>
-          <o:OLEObject Type="Embed" ProgID="Equation.3" ShapeID="_x0000_i1068" DrawAspect="Content" ObjectID="_1356251617" r:id="rId94"/>
+          <o:OLEObject Type="Embed" ProgID="Equation.3" ShapeID="_x0000_i1067" DrawAspect="Content" ObjectID="_1362404270" r:id="rId94"/>
         </w:object>
       </w:r>
       <w:r>
@@ -12688,12 +12688,6 @@
         <w:gridCol w:w="3214"/>
       </w:tblGrid>
       <w:tr>
-        <w:tblPrEx>
-          <w:tblCellMar>
-            <w:top w:w="0" w:type="dxa"/>
-            <w:bottom w:w="0" w:type="dxa"/>
-          </w:tblCellMar>
-        </w:tblPrEx>
         <w:trPr>
           <w:trHeight w:val="596"/>
         </w:trPr>
@@ -12772,12 +12766,6 @@
         </w:tc>
       </w:tr>
       <w:tr>
-        <w:tblPrEx>
-          <w:tblCellMar>
-            <w:top w:w="0" w:type="dxa"/>
-            <w:bottom w:w="0" w:type="dxa"/>
-          </w:tblCellMar>
-        </w:tblPrEx>
         <w:trPr>
           <w:trHeight w:val="316"/>
         </w:trPr>
@@ -12837,12 +12825,6 @@
         </w:tc>
       </w:tr>
       <w:tr>
-        <w:tblPrEx>
-          <w:tblCellMar>
-            <w:top w:w="0" w:type="dxa"/>
-            <w:bottom w:w="0" w:type="dxa"/>
-          </w:tblCellMar>
-        </w:tblPrEx>
         <w:trPr>
           <w:trHeight w:val="316"/>
         </w:trPr>
@@ -12902,12 +12884,6 @@
         </w:tc>
       </w:tr>
       <w:tr>
-        <w:tblPrEx>
-          <w:tblCellMar>
-            <w:top w:w="0" w:type="dxa"/>
-            <w:bottom w:w="0" w:type="dxa"/>
-          </w:tblCellMar>
-        </w:tblPrEx>
         <w:trPr>
           <w:trHeight w:val="316"/>
         </w:trPr>
@@ -12967,12 +12943,6 @@
         </w:tc>
       </w:tr>
       <w:tr>
-        <w:tblPrEx>
-          <w:tblCellMar>
-            <w:top w:w="0" w:type="dxa"/>
-            <w:bottom w:w="0" w:type="dxa"/>
-          </w:tblCellMar>
-        </w:tblPrEx>
         <w:trPr>
           <w:trHeight w:val="316"/>
         </w:trPr>
@@ -13428,17 +13398,17 @@
         <w:pStyle w:val="Heading2"/>
         <w:spacing w:after="120"/>
       </w:pPr>
-      <w:bookmarkStart w:id="63" w:name="_Toc136162638"/>
-      <w:bookmarkStart w:id="64" w:name="EcoTable"/>
-      <w:bookmarkStart w:id="65" w:name="_Toc282509612"/>
+      <w:bookmarkStart w:id="63" w:name="EcoTable"/>
+      <w:bookmarkStart w:id="64" w:name="_Toc282509612"/>
+      <w:bookmarkStart w:id="65" w:name="_Toc136162638"/>
+      <w:bookmarkEnd w:id="63"/>
+      <w:r>
+        <w:t>Weather</w:t>
+      </w:r>
+      <w:r>
+        <w:t>Randomizer (Optional)</w:t>
+      </w:r>
       <w:bookmarkEnd w:id="64"/>
-      <w:r>
-        <w:t>Weather</w:t>
-      </w:r>
-      <w:r>
-        <w:t>Randomizer (Optional)</w:t>
-      </w:r>
-      <w:bookmarkEnd w:id="65"/>
     </w:p>
     <w:p>
       <w:pPr>
@@ -13467,7 +13437,7 @@
       <w:r>
         <w:t>Tables of Ecoregion-dependent Parameters</w:t>
       </w:r>
-      <w:bookmarkEnd w:id="63"/>
+      <w:bookmarkEnd w:id="65"/>
       <w:bookmarkEnd w:id="66"/>
       <w:bookmarkEnd w:id="67"/>
       <w:bookmarkEnd w:id="68"/>
@@ -13485,13 +13455,13 @@
         <w:pStyle w:val="Heading3"/>
         <w:spacing w:after="120"/>
       </w:pPr>
-      <w:bookmarkStart w:id="69" w:name="_Toc136162639"/>
-      <w:bookmarkStart w:id="70" w:name="_Toc282509614"/>
+      <w:bookmarkStart w:id="69" w:name="_Toc282509614"/>
+      <w:bookmarkStart w:id="70" w:name="_Toc136162639"/>
       <w:r>
         <w:lastRenderedPageBreak/>
         <w:t>EcoCode</w:t>
       </w:r>
-      <w:bookmarkEnd w:id="70"/>
+      <w:bookmarkEnd w:id="69"/>
     </w:p>
     <w:p>
       <w:pPr>
@@ -13529,7 +13499,7 @@
       <w:r>
         <w:t>Ecoregion Column</w:t>
       </w:r>
-      <w:bookmarkEnd w:id="69"/>
+      <w:bookmarkEnd w:id="70"/>
       <w:bookmarkEnd w:id="71"/>
       <w:bookmarkEnd w:id="72"/>
     </w:p>
@@ -13552,15 +13522,15 @@
         <w:pStyle w:val="Heading3"/>
         <w:spacing w:after="120"/>
       </w:pPr>
-      <w:bookmarkStart w:id="73" w:name="_Ref75498758"/>
-      <w:bookmarkStart w:id="74" w:name="_Ref75498752"/>
-      <w:bookmarkStart w:id="75" w:name="_Toc136162640"/>
-      <w:bookmarkStart w:id="76" w:name="_Toc282509616"/>
+      <w:bookmarkStart w:id="73" w:name="_Toc136162640"/>
+      <w:bookmarkStart w:id="74" w:name="_Toc282509616"/>
+      <w:bookmarkStart w:id="75" w:name="_Ref75498758"/>
+      <w:bookmarkStart w:id="76" w:name="_Ref75498752"/>
       <w:r>
         <w:t>Mu</w:t>
       </w:r>
-      <w:bookmarkEnd w:id="75"/>
-      <w:bookmarkEnd w:id="76"/>
+      <w:bookmarkEnd w:id="73"/>
+      <w:bookmarkEnd w:id="74"/>
     </w:p>
     <w:p>
       <w:pPr>
@@ -13604,15 +13574,15 @@
         <w:pStyle w:val="Heading3"/>
         <w:spacing w:after="120"/>
       </w:pPr>
-      <w:bookmarkStart w:id="77" w:name="_Toc136162641"/>
-      <w:bookmarkStart w:id="78" w:name="_Toc282509617"/>
+      <w:bookmarkStart w:id="77" w:name="_Toc282509617"/>
+      <w:bookmarkStart w:id="78" w:name="_Toc136162641"/>
       <w:r>
         <w:t>S</w:t>
       </w:r>
       <w:r>
         <w:t>igma</w:t>
       </w:r>
-      <w:bookmarkEnd w:id="78"/>
+      <w:bookmarkEnd w:id="77"/>
     </w:p>
     <w:p>
       <w:pPr>
@@ -14119,17 +14089,26 @@
       <w:bookmarkStart w:id="90" w:name="_Ref272935765"/>
       <w:bookmarkStart w:id="91" w:name="_Toc282509629"/>
       <w:r>
-        <w:t>Number of Fires</w:t>
+        <w:t xml:space="preserve">Number of </w:t>
       </w:r>
       <w:bookmarkEnd w:id="90"/>
       <w:bookmarkEnd w:id="91"/>
+      <w:r>
+        <w:t>Ignitions</w:t>
+      </w:r>
     </w:p>
     <w:p>
       <w:pPr>
         <w:pStyle w:val="textbody"/>
       </w:pPr>
       <w:r>
-        <w:t xml:space="preserve">The number of fires expected per </w:t>
+        <w:t xml:space="preserve">The number of </w:t>
+      </w:r>
+      <w:r>
+        <w:t xml:space="preserve">ignitions </w:t>
+      </w:r>
+      <w:r>
+        <w:t xml:space="preserve">expected per </w:t>
       </w:r>
       <w:r>
         <w:t>year</w:t>
@@ -14201,16 +14180,16 @@
         <w:pStyle w:val="Heading2"/>
         <w:spacing w:after="120"/>
       </w:pPr>
-      <w:bookmarkStart w:id="95" w:name="_Toc102232960"/>
+      <w:bookmarkStart w:id="95" w:name="_Toc282509631"/>
       <w:bookmarkStart w:id="96" w:name="_Toc136162647"/>
-      <w:bookmarkStart w:id="97" w:name="_Toc282509631"/>
-      <w:bookmarkEnd w:id="73"/>
-      <w:bookmarkEnd w:id="74"/>
-      <w:bookmarkEnd w:id="77"/>
+      <w:bookmarkStart w:id="97" w:name="_Toc102232960"/>
+      <w:bookmarkEnd w:id="75"/>
+      <w:bookmarkEnd w:id="76"/>
+      <w:bookmarkEnd w:id="78"/>
       <w:r>
         <w:t>DynamicEcoregionTable</w:t>
       </w:r>
-      <w:bookmarkEnd w:id="97"/>
+      <w:bookmarkEnd w:id="95"/>
     </w:p>
     <w:p>
       <w:pPr>
@@ -14280,7 +14259,11 @@
         <w:t>This optional parameter specifies a raster map to represent the direction of uphill slope.  Values in this map should be integers ranging from 0 to 360 degrees</w:t>
       </w:r>
       <w:r>
-        <w:t>, specifying the direction upslope.  Note: this is the opposite of the way aspect is commonly defined.  This parameter should only be specified if GroundSlopeFile</w:t>
+        <w:t xml:space="preserve">, specifying the direction upslope.  Note: this is the opposite of the way aspect is commonly defined.  This parameter should only be specified </w:t>
+      </w:r>
+      <w:r>
+        <w:lastRenderedPageBreak/>
+        <w:t>if GroundSlopeFile</w:t>
       </w:r>
       <w:r>
         <w:t xml:space="preserve"> (</w:t>
@@ -14315,7 +14298,6 @@
       <w:bookmarkStart w:id="102" w:name="_Ref272935439"/>
       <w:bookmarkStart w:id="103" w:name="_Toc282509634"/>
       <w:r>
-        <w:lastRenderedPageBreak/>
         <w:t>Seasons Table</w:t>
       </w:r>
       <w:bookmarkEnd w:id="96"/>
@@ -14351,12 +14333,6 @@
         <w:gridCol w:w="3297"/>
       </w:tblGrid>
       <w:tr>
-        <w:tblPrEx>
-          <w:tblCellMar>
-            <w:top w:w="0" w:type="dxa"/>
-            <w:bottom w:w="0" w:type="dxa"/>
-          </w:tblCellMar>
-        </w:tblPrEx>
         <w:tc>
           <w:tcPr>
             <w:tcW w:w="2463" w:type="dxa"/>
@@ -14401,12 +14377,6 @@
         </w:tc>
       </w:tr>
       <w:tr>
-        <w:tblPrEx>
-          <w:tblCellMar>
-            <w:top w:w="0" w:type="dxa"/>
-            <w:bottom w:w="0" w:type="dxa"/>
-          </w:tblCellMar>
-        </w:tblPrEx>
         <w:tc>
           <w:tcPr>
             <w:tcW w:w="2463" w:type="dxa"/>
@@ -14451,12 +14421,6 @@
         </w:tc>
       </w:tr>
       <w:tr>
-        <w:tblPrEx>
-          <w:tblCellMar>
-            <w:top w:w="0" w:type="dxa"/>
-            <w:bottom w:w="0" w:type="dxa"/>
-          </w:tblCellMar>
-        </w:tblPrEx>
         <w:tc>
           <w:tcPr>
             <w:tcW w:w="2463" w:type="dxa"/>
@@ -14501,12 +14465,6 @@
         </w:tc>
       </w:tr>
       <w:tr>
-        <w:tblPrEx>
-          <w:tblCellMar>
-            <w:top w:w="0" w:type="dxa"/>
-            <w:bottom w:w="0" w:type="dxa"/>
-          </w:tblCellMar>
-        </w:tblPrEx>
         <w:tc>
           <w:tcPr>
             <w:tcW w:w="2463" w:type="dxa"/>
@@ -14554,12 +14512,6 @@
         </w:tc>
       </w:tr>
       <w:tr>
-        <w:tblPrEx>
-          <w:tblCellMar>
-            <w:top w:w="0" w:type="dxa"/>
-            <w:bottom w:w="0" w:type="dxa"/>
-          </w:tblCellMar>
-        </w:tblPrEx>
         <w:tc>
           <w:tcPr>
             <w:tcW w:w="2463" w:type="dxa"/>
@@ -14637,12 +14589,6 @@
         </w:tc>
       </w:tr>
       <w:tr>
-        <w:tblPrEx>
-          <w:tblCellMar>
-            <w:top w:w="0" w:type="dxa"/>
-            <w:bottom w:w="0" w:type="dxa"/>
-          </w:tblCellMar>
-        </w:tblPrEx>
         <w:tc>
           <w:tcPr>
             <w:tcW w:w="2463" w:type="dxa"/>
@@ -14700,14 +14646,14 @@
         <w:pStyle w:val="Heading2"/>
         <w:spacing w:after="120"/>
       </w:pPr>
-      <w:bookmarkStart w:id="104" w:name="_Toc136162651"/>
-      <w:bookmarkStart w:id="105" w:name="_Ref272935776"/>
-      <w:bookmarkStart w:id="106" w:name="_Toc282509635"/>
+      <w:bookmarkStart w:id="104" w:name="_Ref272935776"/>
+      <w:bookmarkStart w:id="105" w:name="_Toc282509635"/>
+      <w:bookmarkStart w:id="106" w:name="_Toc136162651"/>
       <w:r>
         <w:t>InitialWeatherDatabase</w:t>
       </w:r>
+      <w:bookmarkEnd w:id="104"/>
       <w:bookmarkEnd w:id="105"/>
-      <w:bookmarkEnd w:id="106"/>
     </w:p>
     <w:p>
       <w:pPr>
@@ -14813,7 +14759,11 @@
         <w:t xml:space="preserve"> a minimum of 5 records).</w:t>
       </w:r>
       <w:r>
-        <w:t xml:space="preserve">  If weather data are assumed to be the same for all ecoregions, “All” can be used in the Ecoregion column to denote that weather records apply to all ecoregions.</w:t>
+        <w:t xml:space="preserve">  If weather data are assumed to be the same for all ecoregions, </w:t>
+      </w:r>
+      <w:r>
+        <w:lastRenderedPageBreak/>
+        <w:t>“All” can be used in the Ecoregion column to denote that weather records apply to all ecoregions.</w:t>
       </w:r>
     </w:p>
     <w:p>
@@ -14828,7 +14778,6 @@
       </w:pPr>
       <w:bookmarkStart w:id="107" w:name="_Toc282509636"/>
       <w:r>
-        <w:lastRenderedPageBreak/>
         <w:t>DynamicWeatherTable</w:t>
       </w:r>
       <w:bookmarkEnd w:id="107"/>
@@ -14880,7 +14829,7 @@
       <w:r>
         <w:t>Fuel Type Table</w:t>
       </w:r>
-      <w:bookmarkEnd w:id="104"/>
+      <w:bookmarkEnd w:id="106"/>
       <w:bookmarkEnd w:id="109"/>
       <w:bookmarkEnd w:id="110"/>
       <w:bookmarkEnd w:id="111"/>
@@ -14974,7 +14923,11 @@
         <w:pStyle w:val="textbody"/>
       </w:pPr>
       <w:r>
-        <w:t>All fuel types must be assigned to a base type, which can be Conifer, ConiferPlantation, Deciduous, Slash, or Open.  The base type defines how the fuels are treated by the extension in calculations of fire spread, conifer dominance, and severity.</w:t>
+        <w:t xml:space="preserve">All fuel types must be assigned to a base type, which can be Conifer, ConiferPlantation, Deciduous, Slash, or Open.  The base type defines how </w:t>
+      </w:r>
+      <w:r>
+        <w:lastRenderedPageBreak/>
+        <w:t>the fuels are treated by the extension in calculations of fire spread, conifer dominance, and severity.</w:t>
       </w:r>
     </w:p>
     <w:p>
@@ -14987,7 +14940,6 @@
         <w:pStyle w:val="textbody"/>
       </w:pPr>
       <w:r>
-        <w:lastRenderedPageBreak/>
         <w:t>2.15.</w:t>
       </w:r>
       <w:r>
@@ -15010,12 +14962,12 @@
         <w:pStyle w:val="Heading2"/>
         <w:spacing w:after="120"/>
       </w:pPr>
-      <w:bookmarkStart w:id="114" w:name="_Toc136162671"/>
-      <w:bookmarkStart w:id="115" w:name="_Toc282509638"/>
+      <w:bookmarkStart w:id="114" w:name="_Toc282509638"/>
+      <w:bookmarkStart w:id="115" w:name="_Toc136162671"/>
       <w:r>
         <w:t>SeverityCalibrationFactor</w:t>
       </w:r>
-      <w:bookmarkEnd w:id="115"/>
+      <w:bookmarkEnd w:id="114"/>
     </w:p>
     <w:p>
       <w:pPr>
@@ -15066,7 +15018,7 @@
       <w:r>
         <w:t>Fire Damage Table</w:t>
       </w:r>
-      <w:bookmarkEnd w:id="114"/>
+      <w:bookmarkEnd w:id="115"/>
       <w:bookmarkEnd w:id="116"/>
     </w:p>
     <w:p>
@@ -15234,6 +15186,7 @@
       <w:bookmarkStart w:id="125" w:name="_Toc136162685"/>
       <w:bookmarkStart w:id="126" w:name="_Toc282509644"/>
       <w:r>
+        <w:lastRenderedPageBreak/>
         <w:t>LogFile</w:t>
       </w:r>
       <w:bookmarkEnd w:id="125"/>
@@ -15273,7 +15226,6 @@
       <w:bookmarkStart w:id="127" w:name="_Toc136162687"/>
       <w:bookmarkStart w:id="128" w:name="_Toc282509645"/>
       <w:r>
-        <w:lastRenderedPageBreak/>
         <w:t>SummaryLogFile</w:t>
       </w:r>
       <w:bookmarkEnd w:id="127"/>
@@ -15321,7 +15273,7 @@
         <w:lastRenderedPageBreak/>
         <w:t>Output Files</w:t>
       </w:r>
-      <w:bookmarkEnd w:id="95"/>
+      <w:bookmarkEnd w:id="97"/>
       <w:bookmarkEnd w:id="129"/>
       <w:bookmarkEnd w:id="130"/>
     </w:p>
@@ -15381,15 +15333,15 @@
         <w:spacing w:after="120"/>
       </w:pPr>
       <w:bookmarkStart w:id="136" w:name="_Ref133900608"/>
-      <w:bookmarkStart w:id="137" w:name="_Toc102232962"/>
-      <w:bookmarkStart w:id="138" w:name="_Toc136162697"/>
-      <w:bookmarkStart w:id="139" w:name="_Toc282509648"/>
+      <w:bookmarkStart w:id="137" w:name="_Toc136162697"/>
+      <w:bookmarkStart w:id="138" w:name="_Toc282509648"/>
+      <w:bookmarkStart w:id="139" w:name="_Toc102232962"/>
       <w:r>
         <w:t>Fire Event Log</w:t>
       </w:r>
       <w:bookmarkEnd w:id="136"/>
+      <w:bookmarkEnd w:id="137"/>
       <w:bookmarkEnd w:id="138"/>
-      <w:bookmarkEnd w:id="139"/>
     </w:p>
     <w:p>
       <w:pPr>
@@ -15428,7 +15380,7 @@
       <w:r>
         <w:t>Fire Time Step Log</w:t>
       </w:r>
-      <w:bookmarkEnd w:id="137"/>
+      <w:bookmarkEnd w:id="139"/>
       <w:bookmarkEnd w:id="140"/>
       <w:bookmarkEnd w:id="141"/>
       <w:bookmarkEnd w:id="142"/>
@@ -20571,7 +20523,7 @@
         <w:rFonts w:ascii="Arial" w:hAnsi="Arial" w:cs="Arial"/>
         <w:noProof/>
       </w:rPr>
-      <w:t>1</w:t>
+      <w:t>22</w:t>
     </w:r>
     <w:r>
       <w:rPr>
@@ -20914,7 +20866,7 @@
     <w:lvl w:ilvl="0">
       <w:start w:val="1"/>
       <w:numFmt w:val="upperLetter"/>
-      <w:pStyle w:val="titleline1"/>
+      <w:pStyle w:val="Appendix1"/>
       <w:suff w:val="nothing"/>
       <w:lvlText w:val="Appendix %1.  "/>
       <w:lvlJc w:val="left"/>
@@ -21347,6 +21299,7 @@
   <w:style w:type="paragraph" w:default="1" w:styleId="Normal">
     <w:name w:val="Normal"/>
     <w:qFormat/>
+    <w:rsid w:val="00126CD7"/>
     <w:rPr>
       <w:sz w:val="24"/>
       <w:szCs w:val="24"/>
@@ -21357,6 +21310,7 @@
     <w:basedOn w:val="heading"/>
     <w:next w:val="textbody"/>
     <w:qFormat/>
+    <w:rsid w:val="00126CD7"/>
     <w:pPr>
       <w:pageBreakBefore/>
       <w:numPr>
@@ -21376,6 +21330,7 @@
     <w:basedOn w:val="heading"/>
     <w:next w:val="textbody"/>
     <w:qFormat/>
+    <w:rsid w:val="00126CD7"/>
     <w:pPr>
       <w:numPr>
         <w:ilvl w:val="1"/>
@@ -21394,6 +21349,7 @@
     <w:basedOn w:val="heading"/>
     <w:next w:val="textbody"/>
     <w:qFormat/>
+    <w:rsid w:val="00126CD7"/>
     <w:pPr>
       <w:numPr>
         <w:ilvl w:val="2"/>
@@ -21408,11 +21364,16 @@
   </w:style>
   <w:style w:type="character" w:default="1" w:styleId="DefaultParagraphFont">
     <w:name w:val="Default Paragraph Font"/>
+    <w:uiPriority w:val="1"/>
     <w:semiHidden/>
+    <w:unhideWhenUsed/>
   </w:style>
   <w:style w:type="table" w:default="1" w:styleId="TableNormal">
     <w:name w:val="Normal Table"/>
+    <w:uiPriority w:val="99"/>
     <w:semiHidden/>
+    <w:unhideWhenUsed/>
+    <w:qFormat/>
     <w:tblPr>
       <w:tblInd w:w="0" w:type="dxa"/>
       <w:tblCellMar>
@@ -21425,12 +21386,15 @@
   </w:style>
   <w:style w:type="numbering" w:default="1" w:styleId="NoList">
     <w:name w:val="No List"/>
+    <w:uiPriority w:val="99"/>
     <w:semiHidden/>
+    <w:unhideWhenUsed/>
   </w:style>
   <w:style w:type="paragraph" w:customStyle="1" w:styleId="Appendix1">
     <w:name w:val="Appendix 1"/>
     <w:basedOn w:val="Heading1"/>
     <w:next w:val="textbody"/>
+    <w:rsid w:val="00126CD7"/>
     <w:pPr>
       <w:numPr>
         <w:numId w:val="1"/>
@@ -21440,6 +21404,7 @@
   <w:style w:type="paragraph" w:customStyle="1" w:styleId="heading">
     <w:name w:val="heading"/>
     <w:basedOn w:val="textbody"/>
+    <w:rsid w:val="00126CD7"/>
     <w:pPr>
       <w:keepNext/>
       <w:ind w:left="0" w:right="0"/>
@@ -21451,6 +21416,7 @@
   <w:style w:type="paragraph" w:customStyle="1" w:styleId="textbody">
     <w:name w:val="text: body"/>
     <w:basedOn w:val="Normal"/>
+    <w:rsid w:val="00126CD7"/>
     <w:pPr>
       <w:spacing w:after="120"/>
       <w:ind w:left="1152" w:right="1008"/>
@@ -21466,6 +21432,7 @@
     <w:next w:val="Normal"/>
     <w:autoRedefine/>
     <w:uiPriority w:val="39"/>
+    <w:rsid w:val="00126CD7"/>
     <w:pPr>
       <w:spacing w:before="120" w:after="120"/>
     </w:pPr>
@@ -21485,6 +21452,7 @@
     <w:next w:val="Normal"/>
     <w:autoRedefine/>
     <w:uiPriority w:val="39"/>
+    <w:rsid w:val="00126CD7"/>
     <w:pPr>
       <w:ind w:left="240"/>
     </w:pPr>
@@ -21501,6 +21469,7 @@
     <w:next w:val="Normal"/>
     <w:autoRedefine/>
     <w:uiPriority w:val="39"/>
+    <w:rsid w:val="00126CD7"/>
     <w:pPr>
       <w:ind w:left="480"/>
     </w:pPr>
@@ -21519,6 +21488,7 @@
     <w:next w:val="Normal"/>
     <w:autoRedefine/>
     <w:semiHidden/>
+    <w:rsid w:val="00126CD7"/>
     <w:pPr>
       <w:ind w:left="720"/>
     </w:pPr>
@@ -21535,6 +21505,7 @@
     <w:next w:val="Normal"/>
     <w:autoRedefine/>
     <w:semiHidden/>
+    <w:rsid w:val="00126CD7"/>
     <w:pPr>
       <w:ind w:left="960"/>
     </w:pPr>
@@ -21551,6 +21522,7 @@
     <w:next w:val="Normal"/>
     <w:autoRedefine/>
     <w:semiHidden/>
+    <w:rsid w:val="00126CD7"/>
     <w:pPr>
       <w:ind w:left="1200"/>
     </w:pPr>
@@ -21567,6 +21539,7 @@
     <w:next w:val="Normal"/>
     <w:autoRedefine/>
     <w:semiHidden/>
+    <w:rsid w:val="00126CD7"/>
     <w:pPr>
       <w:ind w:left="1440"/>
     </w:pPr>
@@ -21583,6 +21556,7 @@
     <w:next w:val="Normal"/>
     <w:autoRedefine/>
     <w:semiHidden/>
+    <w:rsid w:val="00126CD7"/>
     <w:pPr>
       <w:ind w:left="1680"/>
     </w:pPr>
@@ -21599,6 +21573,7 @@
     <w:next w:val="Normal"/>
     <w:autoRedefine/>
     <w:semiHidden/>
+    <w:rsid w:val="00126CD7"/>
     <w:pPr>
       <w:ind w:left="1920"/>
     </w:pPr>
@@ -21613,6 +21588,7 @@
     <w:name w:val="title line 1"/>
     <w:basedOn w:val="titleline"/>
     <w:next w:val="titleline"/>
+    <w:rsid w:val="00126CD7"/>
     <w:pPr>
       <w:spacing w:before="3240"/>
     </w:pPr>
@@ -21620,6 +21596,7 @@
   <w:style w:type="paragraph" w:customStyle="1" w:styleId="titleline">
     <w:name w:val="title line"/>
     <w:basedOn w:val="Normal"/>
+    <w:rsid w:val="00126CD7"/>
     <w:pPr>
       <w:jc w:val="center"/>
     </w:pPr>
@@ -21633,6 +21610,7 @@
   <w:style w:type="paragraph" w:customStyle="1" w:styleId="titleline-small">
     <w:name w:val="title line - small"/>
     <w:basedOn w:val="titleline"/>
+    <w:rsid w:val="00126CD7"/>
     <w:pPr>
       <w:spacing w:before="120"/>
     </w:pPr>
@@ -21644,6 +21622,7 @@
   <w:style w:type="paragraph" w:styleId="HTMLPreformatted">
     <w:name w:val="HTML Preformatted"/>
     <w:basedOn w:val="Normal"/>
+    <w:rsid w:val="00126CD7"/>
     <w:pPr>
       <w:tabs>
         <w:tab w:val="left" w:pos="916"/>
@@ -21673,6 +21652,7 @@
   <w:style w:type="paragraph" w:customStyle="1" w:styleId="text">
     <w:name w:val="text"/>
     <w:basedOn w:val="Normal"/>
+    <w:rsid w:val="00126CD7"/>
     <w:pPr>
       <w:spacing w:before="120" w:after="120"/>
     </w:pPr>
@@ -21687,6 +21667,7 @@
     <w:name w:val="Hyperlink"/>
     <w:basedOn w:val="DefaultParagraphFont"/>
     <w:uiPriority w:val="99"/>
+    <w:rsid w:val="00126CD7"/>
     <w:rPr>
       <w:color w:val="0000FF"/>
       <w:u w:val="single"/>
@@ -21695,12 +21676,14 @@
   <w:style w:type="paragraph" w:styleId="BodyTextIndent">
     <w:name w:val="Body Text Indent"/>
     <w:basedOn w:val="Normal"/>
+    <w:rsid w:val="00126CD7"/>
     <w:pPr>
       <w:ind w:left="720"/>
     </w:pPr>
   </w:style>
   <w:style w:type="paragraph" w:customStyle="1" w:styleId="Default">
     <w:name w:val="Default"/>
+    <w:rsid w:val="00126CD7"/>
     <w:pPr>
       <w:autoSpaceDE w:val="0"/>
       <w:autoSpaceDN w:val="0"/>
@@ -21715,6 +21698,7 @@
   <w:style w:type="paragraph" w:styleId="BodyText">
     <w:name w:val="Body Text"/>
     <w:basedOn w:val="Normal"/>
+    <w:rsid w:val="00126CD7"/>
     <w:pPr>
       <w:spacing w:after="160"/>
       <w:ind w:firstLine="720"/>
@@ -21727,6 +21711,7 @@
   <w:style w:type="paragraph" w:styleId="BodyTextIndent2">
     <w:name w:val="Body Text Indent 2"/>
     <w:basedOn w:val="Normal"/>
+    <w:rsid w:val="00126CD7"/>
     <w:pPr>
       <w:ind w:left="2160"/>
     </w:pPr>
@@ -21734,6 +21719,7 @@
   <w:style w:type="paragraph" w:customStyle="1" w:styleId="reference">
     <w:name w:val="reference"/>
     <w:basedOn w:val="textbody"/>
+    <w:rsid w:val="00126CD7"/>
     <w:pPr>
       <w:ind w:left="1584" w:hanging="432"/>
     </w:pPr>
@@ -21741,6 +21727,7 @@
   <w:style w:type="paragraph" w:customStyle="1" w:styleId="textinputfile">
     <w:name w:val="text input file"/>
     <w:basedOn w:val="commandprompt"/>
+    <w:rsid w:val="00126CD7"/>
     <w:pPr>
       <w:spacing w:after="0"/>
     </w:pPr>
@@ -21748,6 +21735,7 @@
   <w:style w:type="paragraph" w:customStyle="1" w:styleId="commandprompt">
     <w:name w:val="command prompt"/>
     <w:basedOn w:val="textbody"/>
+    <w:rsid w:val="00126CD7"/>
     <w:pPr>
       <w:ind w:left="1498"/>
     </w:pPr>
@@ -21760,6 +21748,7 @@
   <w:style w:type="paragraph" w:styleId="Header">
     <w:name w:val="header"/>
     <w:basedOn w:val="Normal"/>
+    <w:rsid w:val="00126CD7"/>
     <w:pPr>
       <w:pBdr>
         <w:top w:val="single" w:sz="8" w:space="3" w:color="auto"/>
@@ -21780,6 +21769,7 @@
   <w:style w:type="paragraph" w:styleId="Footer">
     <w:name w:val="footer"/>
     <w:basedOn w:val="Normal"/>
+    <w:rsid w:val="00126CD7"/>
     <w:pPr>
       <w:tabs>
         <w:tab w:val="center" w:pos="4680"/>
@@ -21797,6 +21787,7 @@
     <w:name w:val="Balloon Text"/>
     <w:basedOn w:val="Normal"/>
     <w:semiHidden/>
+    <w:rsid w:val="00126CD7"/>
     <w:rPr>
       <w:rFonts w:ascii="Tahoma" w:hAnsi="Tahoma" w:cs="Tahoma"/>
       <w:sz w:val="16"/>
@@ -21807,6 +21798,7 @@
     <w:name w:val="annotation reference"/>
     <w:basedOn w:val="DefaultParagraphFont"/>
     <w:semiHidden/>
+    <w:rsid w:val="00126CD7"/>
     <w:rPr>
       <w:sz w:val="16"/>
       <w:szCs w:val="16"/>
@@ -21816,6 +21808,7 @@
     <w:name w:val="annotation text"/>
     <w:basedOn w:val="Normal"/>
     <w:semiHidden/>
+    <w:rsid w:val="00126CD7"/>
     <w:rPr>
       <w:sz w:val="20"/>
       <w:szCs w:val="20"/>
@@ -21826,6 +21819,7 @@
     <w:basedOn w:val="CommentText"/>
     <w:next w:val="CommentText"/>
     <w:semiHidden/>
+    <w:rsid w:val="00126CD7"/>
     <w:rPr>
       <w:b/>
       <w:bCs/>
@@ -21834,6 +21828,7 @@
   <w:style w:type="paragraph" w:styleId="PlainText">
     <w:name w:val="Plain Text"/>
     <w:basedOn w:val="Normal"/>
+    <w:rsid w:val="00126CD7"/>
     <w:rPr>
       <w:rFonts w:ascii="Courier New" w:hAnsi="Courier New" w:cs="Courier New"/>
       <w:sz w:val="20"/>
@@ -22175,7 +22170,7 @@
 </file>
 
 <file path=customXml/itemProps1.xml><?xml version="1.0" encoding="utf-8"?>
-<ds:datastoreItem xmlns:ds="http://schemas.openxmlformats.org/officeDocument/2006/customXml" ds:itemID="{FF0C60DA-033D-41CB-93C4-966B99A6356D}">
+<ds:datastoreItem xmlns:ds="http://schemas.openxmlformats.org/officeDocument/2006/customXml" ds:itemID="{B456CDED-5869-4201-9252-236071B85B68}">
   <ds:schemaRefs>
     <ds:schemaRef ds:uri="http://schemas.openxmlformats.org/officeDocument/2006/bibliography"/>
   </ds:schemaRefs>

</xml_diff>